<commit_message>
added ENS stats and figure
</commit_message>
<xml_diff>
--- a/Whippo et al CJAFS/Whippo et al figs and tables Jan32017.docx
+++ b/Whippo et al CJAFS/Whippo et al figs and tables Jan32017.docx
@@ -481,8 +481,6 @@
         </w:rPr>
         <w:t>Asterisks indicate significant differences (P &lt; 0.01) among sites, based on a one-way anova.</w:t>
       </w:r>
-      <w:bookmarkStart w:id="0" w:name="_GoBack"/>
-      <w:bookmarkEnd w:id="0"/>
     </w:p>
     <w:p>
       <w:pPr>
@@ -501,9 +499,9 @@
           <w:lang w:val="en-US"/>
         </w:rPr>
         <w:drawing>
-          <wp:inline distT="0" distB="0" distL="0" distR="0" wp14:anchorId="16DAE6F1" wp14:editId="0706CBB3">
-            <wp:extent cx="3547745" cy="1991360"/>
-            <wp:effectExtent l="0" t="0" r="8255" b="0"/>
+          <wp:inline distT="0" distB="0" distL="0" distR="0" wp14:anchorId="16DAE6F1" wp14:editId="778740D4">
+            <wp:extent cx="2908935" cy="1632794"/>
+            <wp:effectExtent l="0" t="0" r="12065" b="0"/>
             <wp:docPr id="8" name="Picture 8"/>
             <wp:cNvGraphicFramePr>
               <a:graphicFrameLocks xmlns:a="http://schemas.openxmlformats.org/drawingml/2006/main" noChangeAspect="1"/>
@@ -529,7 +527,64 @@
                   <pic:spPr bwMode="auto">
                     <a:xfrm>
                       <a:off x="0" y="0"/>
-                      <a:ext cx="3547990" cy="1991498"/>
+                      <a:ext cx="2909804" cy="1633282"/>
+                    </a:xfrm>
+                    <a:prstGeom prst="rect">
+                      <a:avLst/>
+                    </a:prstGeom>
+                    <a:ln>
+                      <a:noFill/>
+                    </a:ln>
+                    <a:extLst>
+                      <a:ext uri="{53640926-AAD7-44d8-BBD7-CCE9431645EC}">
+                        <a14:shadowObscured xmlns:a14="http://schemas.microsoft.com/office/drawing/2010/main"/>
+                      </a:ext>
+                    </a:extLst>
+                  </pic:spPr>
+                </pic:pic>
+              </a:graphicData>
+            </a:graphic>
+          </wp:inline>
+        </w:drawing>
+      </w:r>
+      <w:r>
+        <w:rPr>
+          <w:rFonts w:ascii="Times" w:hAnsi="Times"/>
+          <w:noProof/>
+          <w:sz w:val="24"/>
+          <w:szCs w:val="24"/>
+          <w:lang w:val="en-US"/>
+        </w:rPr>
+        <w:drawing>
+          <wp:inline distT="0" distB="0" distL="0" distR="0" wp14:anchorId="2924FF0A" wp14:editId="1EB900AB">
+            <wp:extent cx="2896924" cy="1633220"/>
+            <wp:effectExtent l="0" t="0" r="0" b="0"/>
+            <wp:docPr id="9" name="Picture 9"/>
+            <wp:cNvGraphicFramePr>
+              <a:graphicFrameLocks xmlns:a="http://schemas.openxmlformats.org/drawingml/2006/main" noChangeAspect="1"/>
+            </wp:cNvGraphicFramePr>
+            <a:graphic xmlns:a="http://schemas.openxmlformats.org/drawingml/2006/main">
+              <a:graphicData uri="http://schemas.openxmlformats.org/drawingml/2006/picture">
+                <pic:pic xmlns:pic="http://schemas.openxmlformats.org/drawingml/2006/picture">
+                  <pic:nvPicPr>
+                    <pic:cNvPr id="0" name="Jan2017Hplot.png"/>
+                    <pic:cNvPicPr/>
+                  </pic:nvPicPr>
+                  <pic:blipFill rotWithShape="1">
+                    <a:blip r:embed="rId9">
+                      <a:extLst>
+                        <a:ext uri="{28A0092B-C50C-407E-A947-70E740481C1C}">
+                          <a14:useLocalDpi xmlns:a14="http://schemas.microsoft.com/office/drawing/2010/main" val="0"/>
+                        </a:ext>
+                      </a:extLst>
+                    </a:blip>
+                    <a:srcRect b="9796"/>
+                    <a:stretch/>
+                  </pic:blipFill>
+                  <pic:spPr bwMode="auto">
+                    <a:xfrm>
+                      <a:off x="0" y="0"/>
+                      <a:ext cx="2898546" cy="1634134"/>
                     </a:xfrm>
                     <a:prstGeom prst="rect">
                       <a:avLst/>
@@ -567,10 +622,10 @@
           <w:lang w:val="en-US"/>
         </w:rPr>
         <w:drawing>
-          <wp:inline distT="0" distB="0" distL="0" distR="0" wp14:anchorId="2924FF0A" wp14:editId="0E466F29">
-            <wp:extent cx="3604260" cy="2032000"/>
-            <wp:effectExtent l="0" t="0" r="2540" b="0"/>
-            <wp:docPr id="9" name="Picture 9"/>
+          <wp:inline distT="0" distB="0" distL="0" distR="0" wp14:anchorId="39CF15F8" wp14:editId="790BF6AE">
+            <wp:extent cx="2922016" cy="1826260"/>
+            <wp:effectExtent l="0" t="0" r="0" b="2540"/>
+            <wp:docPr id="11" name="Picture 11"/>
             <wp:cNvGraphicFramePr>
               <a:graphicFrameLocks xmlns:a="http://schemas.openxmlformats.org/drawingml/2006/main" noChangeAspect="1"/>
             </wp:cNvGraphicFramePr>
@@ -578,73 +633,7 @@
               <a:graphicData uri="http://schemas.openxmlformats.org/drawingml/2006/picture">
                 <pic:pic xmlns:pic="http://schemas.openxmlformats.org/drawingml/2006/picture">
                   <pic:nvPicPr>
-                    <pic:cNvPr id="0" name="Jan2017Hplot.png"/>
-                    <pic:cNvPicPr/>
-                  </pic:nvPicPr>
-                  <pic:blipFill rotWithShape="1">
-                    <a:blip r:embed="rId9">
-                      <a:extLst>
-                        <a:ext uri="{28A0092B-C50C-407E-A947-70E740481C1C}">
-                          <a14:useLocalDpi xmlns:a14="http://schemas.microsoft.com/office/drawing/2010/main" val="0"/>
-                        </a:ext>
-                      </a:extLst>
-                    </a:blip>
-                    <a:srcRect b="9796"/>
-                    <a:stretch/>
-                  </pic:blipFill>
-                  <pic:spPr bwMode="auto">
-                    <a:xfrm>
-                      <a:off x="0" y="0"/>
-                      <a:ext cx="3606084" cy="2033028"/>
-                    </a:xfrm>
-                    <a:prstGeom prst="rect">
-                      <a:avLst/>
-                    </a:prstGeom>
-                    <a:ln>
-                      <a:noFill/>
-                    </a:ln>
-                    <a:extLst>
-                      <a:ext uri="{53640926-AAD7-44d8-BBD7-CCE9431645EC}">
-                        <a14:shadowObscured xmlns:a14="http://schemas.microsoft.com/office/drawing/2010/main"/>
-                      </a:ext>
-                    </a:extLst>
-                  </pic:spPr>
-                </pic:pic>
-              </a:graphicData>
-            </a:graphic>
-          </wp:inline>
-        </w:drawing>
-      </w:r>
-    </w:p>
-    <w:p>
-      <w:pPr>
-        <w:rPr>
-          <w:rFonts w:ascii="Times" w:hAnsi="Times"/>
-          <w:sz w:val="24"/>
-          <w:szCs w:val="24"/>
-        </w:rPr>
-      </w:pPr>
-      <w:r>
-        <w:rPr>
-          <w:rFonts w:ascii="Times" w:hAnsi="Times"/>
-          <w:noProof/>
-          <w:sz w:val="24"/>
-          <w:szCs w:val="24"/>
-          <w:lang w:val="en-US"/>
-        </w:rPr>
-        <w:drawing>
-          <wp:inline distT="0" distB="0" distL="0" distR="0" wp14:anchorId="54B6D565" wp14:editId="2995071B">
-            <wp:extent cx="3594735" cy="2246709"/>
-            <wp:effectExtent l="0" t="0" r="12065" b="0"/>
-            <wp:docPr id="10" name="Picture 10"/>
-            <wp:cNvGraphicFramePr>
-              <a:graphicFrameLocks xmlns:a="http://schemas.openxmlformats.org/drawingml/2006/main" noChangeAspect="1"/>
-            </wp:cNvGraphicFramePr>
-            <a:graphic xmlns:a="http://schemas.openxmlformats.org/drawingml/2006/main">
-              <a:graphicData uri="http://schemas.openxmlformats.org/drawingml/2006/picture">
-                <pic:pic xmlns:pic="http://schemas.openxmlformats.org/drawingml/2006/picture">
-                  <pic:nvPicPr>
-                    <pic:cNvPr id="0" name="Jan2017Splot.png"/>
+                    <pic:cNvPr id="0" name="Jan2017ENSplot.png"/>
                     <pic:cNvPicPr/>
                   </pic:nvPicPr>
                   <pic:blipFill>
@@ -662,7 +651,57 @@
                   <pic:spPr>
                     <a:xfrm>
                       <a:off x="0" y="0"/>
-                      <a:ext cx="3594836" cy="2246772"/>
+                      <a:ext cx="2922016" cy="1826260"/>
+                    </a:xfrm>
+                    <a:prstGeom prst="rect">
+                      <a:avLst/>
+                    </a:prstGeom>
+                  </pic:spPr>
+                </pic:pic>
+              </a:graphicData>
+            </a:graphic>
+          </wp:inline>
+        </w:drawing>
+      </w:r>
+      <w:r>
+        <w:rPr>
+          <w:rFonts w:ascii="Times" w:hAnsi="Times"/>
+          <w:noProof/>
+          <w:sz w:val="24"/>
+          <w:szCs w:val="24"/>
+          <w:lang w:val="en-US"/>
+        </w:rPr>
+        <w:drawing>
+          <wp:inline distT="0" distB="0" distL="0" distR="0" wp14:anchorId="54B6D565" wp14:editId="61AC4BD9">
+            <wp:extent cx="2867153" cy="1791970"/>
+            <wp:effectExtent l="0" t="0" r="3175" b="11430"/>
+            <wp:docPr id="10" name="Picture 10"/>
+            <wp:cNvGraphicFramePr>
+              <a:graphicFrameLocks xmlns:a="http://schemas.openxmlformats.org/drawingml/2006/main" noChangeAspect="1"/>
+            </wp:cNvGraphicFramePr>
+            <a:graphic xmlns:a="http://schemas.openxmlformats.org/drawingml/2006/main">
+              <a:graphicData uri="http://schemas.openxmlformats.org/drawingml/2006/picture">
+                <pic:pic xmlns:pic="http://schemas.openxmlformats.org/drawingml/2006/picture">
+                  <pic:nvPicPr>
+                    <pic:cNvPr id="0" name="Jan2017Splot.png"/>
+                    <pic:cNvPicPr/>
+                  </pic:nvPicPr>
+                  <pic:blipFill>
+                    <a:blip r:embed="rId11">
+                      <a:extLst>
+                        <a:ext uri="{28A0092B-C50C-407E-A947-70E740481C1C}">
+                          <a14:useLocalDpi xmlns:a14="http://schemas.microsoft.com/office/drawing/2010/main" val="0"/>
+                        </a:ext>
+                      </a:extLst>
+                    </a:blip>
+                    <a:stretch>
+                      <a:fillRect/>
+                    </a:stretch>
+                  </pic:blipFill>
+                  <pic:spPr>
+                    <a:xfrm>
+                      <a:off x="0" y="0"/>
+                      <a:ext cx="2867334" cy="1792083"/>
                     </a:xfrm>
                     <a:prstGeom prst="rect">
                       <a:avLst/>
@@ -694,6 +733,8 @@
           <w:color w:val="000000"/>
         </w:rPr>
       </w:pPr>
+      <w:bookmarkStart w:id="0" w:name="_GoBack"/>
+      <w:bookmarkEnd w:id="0"/>
       <w:r>
         <w:rPr>
           <w:rFonts w:ascii="Times" w:hAnsi="Times"/>
@@ -756,7 +797,7 @@
                     </pic:cNvPicPr>
                   </pic:nvPicPr>
                   <pic:blipFill>
-                    <a:blip r:embed="rId11">
+                    <a:blip r:embed="rId12">
                       <a:extLst>
                         <a:ext uri="{28A0092B-C50C-407E-A947-70E740481C1C}">
                           <a14:useLocalDpi xmlns:a14="http://schemas.microsoft.com/office/drawing/2010/main" val="0"/>
@@ -903,7 +944,7 @@
                     </pic:cNvPicPr>
                   </pic:nvPicPr>
                   <pic:blipFill>
-                    <a:blip r:embed="rId12">
+                    <a:blip r:embed="rId13">
                       <a:extLst>
                         <a:ext uri="{28A0092B-C50C-407E-A947-70E740481C1C}">
                           <a14:useLocalDpi xmlns:a14="http://schemas.microsoft.com/office/drawing/2010/main" val="0"/>
@@ -945,8 +986,8 @@
           <w:szCs w:val="24"/>
         </w:rPr>
         <w:sectPr>
-          <w:footerReference w:type="even" r:id="rId13"/>
-          <w:footerReference w:type="default" r:id="rId14"/>
+          <w:footerReference w:type="even" r:id="rId14"/>
+          <w:footerReference w:type="default" r:id="rId15"/>
           <w:pgSz w:w="12240" w:h="15840"/>
           <w:pgMar w:top="1440" w:right="1440" w:bottom="1440" w:left="1440" w:header="720" w:footer="720" w:gutter="0"/>
           <w:cols w:space="720"/>
@@ -4350,16 +4391,7 @@
                 <w:sz w:val="24"/>
                 <w:szCs w:val="24"/>
               </w:rPr>
-              <w:t>0.</w:t>
-            </w:r>
-            <w:r>
-              <w:rPr>
-                <w:rFonts w:ascii="Times" w:hAnsi="Times"/>
-                <w:color w:val="000000"/>
-                <w:sz w:val="24"/>
-                <w:szCs w:val="24"/>
-              </w:rPr>
-              <w:t>797</w:t>
+              <w:t>0.797</w:t>
             </w:r>
           </w:p>
         </w:tc>
@@ -4699,16 +4731,7 @@
                 <w:sz w:val="24"/>
                 <w:szCs w:val="24"/>
               </w:rPr>
-              <w:t>0.0</w:t>
-            </w:r>
-            <w:r>
-              <w:rPr>
-                <w:rFonts w:ascii="Times" w:hAnsi="Times"/>
-                <w:color w:val="000000"/>
-                <w:sz w:val="24"/>
-                <w:szCs w:val="24"/>
-              </w:rPr>
-              <w:t>19</w:t>
+              <w:t>0.019</w:t>
             </w:r>
           </w:p>
         </w:tc>
@@ -5218,16 +5241,7 @@
                 <w:sz w:val="24"/>
                 <w:szCs w:val="24"/>
               </w:rPr>
-              <w:t>0</w:t>
-            </w:r>
-            <w:r>
-              <w:rPr>
-                <w:rFonts w:ascii="Times" w:hAnsi="Times"/>
-                <w:color w:val="000000"/>
-                <w:sz w:val="24"/>
-                <w:szCs w:val="24"/>
-              </w:rPr>
-              <w:t>.005</w:t>
+              <w:t>0.005</w:t>
             </w:r>
           </w:p>
         </w:tc>
@@ -5397,16 +5411,1422 @@
                 <w:sz w:val="24"/>
                 <w:szCs w:val="24"/>
               </w:rPr>
-              <w:t>0</w:t>
-            </w:r>
-            <w:r>
-              <w:rPr>
-                <w:rFonts w:ascii="Times" w:hAnsi="Times"/>
-                <w:color w:val="000000"/>
-                <w:sz w:val="24"/>
-                <w:szCs w:val="24"/>
-              </w:rPr>
-              <w:t>.003</w:t>
+              <w:t>0.003</w:t>
+            </w:r>
+          </w:p>
+        </w:tc>
+      </w:tr>
+      <w:tr>
+        <w:tc>
+          <w:tcPr>
+            <w:tcW w:w="959" w:type="dxa"/>
+          </w:tcPr>
+          <w:p>
+            <w:pPr>
+              <w:rPr>
+                <w:rFonts w:ascii="Times" w:hAnsi="Times"/>
+                <w:color w:val="000000"/>
+                <w:sz w:val="24"/>
+                <w:szCs w:val="24"/>
+              </w:rPr>
+            </w:pPr>
+          </w:p>
+        </w:tc>
+        <w:tc>
+          <w:tcPr>
+            <w:tcW w:w="2805" w:type="dxa"/>
+          </w:tcPr>
+          <w:p>
+            <w:pPr>
+              <w:rPr>
+                <w:rFonts w:ascii="Times" w:hAnsi="Times"/>
+                <w:color w:val="000000"/>
+                <w:sz w:val="24"/>
+                <w:szCs w:val="24"/>
+              </w:rPr>
+            </w:pPr>
+          </w:p>
+        </w:tc>
+        <w:tc>
+          <w:tcPr>
+            <w:tcW w:w="1882" w:type="dxa"/>
+          </w:tcPr>
+          <w:p>
+            <w:pPr>
+              <w:rPr>
+                <w:rFonts w:ascii="Times" w:hAnsi="Times"/>
+                <w:color w:val="000000"/>
+                <w:sz w:val="24"/>
+                <w:szCs w:val="24"/>
+              </w:rPr>
+            </w:pPr>
+          </w:p>
+        </w:tc>
+        <w:tc>
+          <w:tcPr>
+            <w:tcW w:w="1883" w:type="dxa"/>
+          </w:tcPr>
+          <w:p>
+            <w:pPr>
+              <w:rPr>
+                <w:rFonts w:ascii="Times" w:hAnsi="Times"/>
+                <w:color w:val="000000"/>
+                <w:sz w:val="24"/>
+                <w:szCs w:val="24"/>
+              </w:rPr>
+            </w:pPr>
+          </w:p>
+        </w:tc>
+        <w:tc>
+          <w:tcPr>
+            <w:tcW w:w="1883" w:type="dxa"/>
+          </w:tcPr>
+          <w:p>
+            <w:pPr>
+              <w:rPr>
+                <w:rFonts w:ascii="Times" w:hAnsi="Times"/>
+                <w:color w:val="000000"/>
+                <w:sz w:val="24"/>
+                <w:szCs w:val="24"/>
+              </w:rPr>
+            </w:pPr>
+          </w:p>
+        </w:tc>
+        <w:tc>
+          <w:tcPr>
+            <w:tcW w:w="1883" w:type="dxa"/>
+          </w:tcPr>
+          <w:p>
+            <w:pPr>
+              <w:rPr>
+                <w:rFonts w:ascii="Times" w:hAnsi="Times"/>
+                <w:color w:val="000000"/>
+                <w:sz w:val="24"/>
+                <w:szCs w:val="24"/>
+              </w:rPr>
+            </w:pPr>
+          </w:p>
+        </w:tc>
+        <w:tc>
+          <w:tcPr>
+            <w:tcW w:w="1883" w:type="dxa"/>
+          </w:tcPr>
+          <w:p>
+            <w:pPr>
+              <w:rPr>
+                <w:rFonts w:ascii="Times" w:hAnsi="Times"/>
+                <w:color w:val="000000"/>
+                <w:sz w:val="24"/>
+                <w:szCs w:val="24"/>
+              </w:rPr>
+            </w:pPr>
+          </w:p>
+        </w:tc>
+      </w:tr>
+      <w:tr>
+        <w:tc>
+          <w:tcPr>
+            <w:tcW w:w="959" w:type="dxa"/>
+          </w:tcPr>
+          <w:p>
+            <w:pPr>
+              <w:rPr>
+                <w:rFonts w:ascii="Times" w:hAnsi="Times"/>
+                <w:b/>
+                <w:color w:val="000000"/>
+                <w:sz w:val="24"/>
+                <w:szCs w:val="24"/>
+              </w:rPr>
+            </w:pPr>
+            <w:r>
+              <w:rPr>
+                <w:rFonts w:ascii="Times" w:hAnsi="Times"/>
+                <w:b/>
+                <w:color w:val="000000"/>
+                <w:sz w:val="24"/>
+                <w:szCs w:val="24"/>
+              </w:rPr>
+              <w:t>ENS</w:t>
+            </w:r>
+          </w:p>
+        </w:tc>
+        <w:tc>
+          <w:tcPr>
+            <w:tcW w:w="2805" w:type="dxa"/>
+          </w:tcPr>
+          <w:p>
+            <w:pPr>
+              <w:rPr>
+                <w:rFonts w:ascii="Times" w:hAnsi="Times"/>
+                <w:color w:val="000000"/>
+                <w:sz w:val="24"/>
+                <w:szCs w:val="24"/>
+              </w:rPr>
+            </w:pPr>
+          </w:p>
+        </w:tc>
+        <w:tc>
+          <w:tcPr>
+            <w:tcW w:w="1882" w:type="dxa"/>
+          </w:tcPr>
+          <w:p>
+            <w:pPr>
+              <w:rPr>
+                <w:rFonts w:ascii="Times" w:hAnsi="Times"/>
+                <w:color w:val="000000"/>
+                <w:sz w:val="24"/>
+                <w:szCs w:val="24"/>
+              </w:rPr>
+            </w:pPr>
+          </w:p>
+        </w:tc>
+        <w:tc>
+          <w:tcPr>
+            <w:tcW w:w="1883" w:type="dxa"/>
+          </w:tcPr>
+          <w:p>
+            <w:pPr>
+              <w:rPr>
+                <w:rFonts w:ascii="Times" w:hAnsi="Times"/>
+                <w:color w:val="000000"/>
+                <w:sz w:val="24"/>
+                <w:szCs w:val="24"/>
+              </w:rPr>
+            </w:pPr>
+          </w:p>
+        </w:tc>
+        <w:tc>
+          <w:tcPr>
+            <w:tcW w:w="1883" w:type="dxa"/>
+          </w:tcPr>
+          <w:p>
+            <w:pPr>
+              <w:rPr>
+                <w:rFonts w:ascii="Times" w:hAnsi="Times"/>
+                <w:color w:val="000000"/>
+                <w:sz w:val="24"/>
+                <w:szCs w:val="24"/>
+              </w:rPr>
+            </w:pPr>
+          </w:p>
+        </w:tc>
+        <w:tc>
+          <w:tcPr>
+            <w:tcW w:w="1883" w:type="dxa"/>
+          </w:tcPr>
+          <w:p>
+            <w:pPr>
+              <w:rPr>
+                <w:rFonts w:ascii="Times" w:hAnsi="Times"/>
+                <w:color w:val="000000"/>
+                <w:sz w:val="24"/>
+                <w:szCs w:val="24"/>
+              </w:rPr>
+            </w:pPr>
+          </w:p>
+        </w:tc>
+        <w:tc>
+          <w:tcPr>
+            <w:tcW w:w="1883" w:type="dxa"/>
+          </w:tcPr>
+          <w:p>
+            <w:pPr>
+              <w:rPr>
+                <w:rFonts w:ascii="Times" w:hAnsi="Times"/>
+                <w:color w:val="000000"/>
+                <w:sz w:val="24"/>
+                <w:szCs w:val="24"/>
+              </w:rPr>
+            </w:pPr>
+          </w:p>
+        </w:tc>
+      </w:tr>
+      <w:tr>
+        <w:tc>
+          <w:tcPr>
+            <w:tcW w:w="959" w:type="dxa"/>
+          </w:tcPr>
+          <w:p>
+            <w:pPr>
+              <w:rPr>
+                <w:rFonts w:ascii="Times" w:hAnsi="Times"/>
+                <w:color w:val="000000"/>
+                <w:sz w:val="24"/>
+                <w:szCs w:val="24"/>
+              </w:rPr>
+            </w:pPr>
+            <w:r>
+              <w:rPr>
+                <w:rFonts w:ascii="Times" w:hAnsi="Times"/>
+                <w:color w:val="000000"/>
+                <w:sz w:val="24"/>
+                <w:szCs w:val="24"/>
+              </w:rPr>
+              <w:t>G</w:t>
+            </w:r>
+          </w:p>
+        </w:tc>
+        <w:tc>
+          <w:tcPr>
+            <w:tcW w:w="2805" w:type="dxa"/>
+          </w:tcPr>
+          <w:p>
+            <w:pPr>
+              <w:rPr>
+                <w:rFonts w:ascii="Times" w:hAnsi="Times"/>
+                <w:color w:val="000000"/>
+                <w:sz w:val="24"/>
+                <w:szCs w:val="24"/>
+              </w:rPr>
+            </w:pPr>
+            <w:r>
+              <w:rPr>
+                <w:rFonts w:ascii="Times" w:hAnsi="Times"/>
+                <w:color w:val="000000"/>
+                <w:sz w:val="24"/>
+                <w:szCs w:val="24"/>
+              </w:rPr>
+              <w:t>Y ~ site</w:t>
+            </w:r>
+          </w:p>
+        </w:tc>
+        <w:tc>
+          <w:tcPr>
+            <w:tcW w:w="1882" w:type="dxa"/>
+          </w:tcPr>
+          <w:p>
+            <w:pPr>
+              <w:rPr>
+                <w:rFonts w:ascii="Times" w:hAnsi="Times"/>
+                <w:color w:val="000000"/>
+                <w:sz w:val="24"/>
+                <w:szCs w:val="24"/>
+              </w:rPr>
+            </w:pPr>
+            <w:r>
+              <w:rPr>
+                <w:rFonts w:ascii="Times" w:hAnsi="Times"/>
+                <w:color w:val="000000"/>
+                <w:sz w:val="24"/>
+                <w:szCs w:val="24"/>
+              </w:rPr>
+              <w:t>10</w:t>
+            </w:r>
+          </w:p>
+        </w:tc>
+        <w:tc>
+          <w:tcPr>
+            <w:tcW w:w="1883" w:type="dxa"/>
+          </w:tcPr>
+          <w:p>
+            <w:pPr>
+              <w:rPr>
+                <w:rFonts w:ascii="Times" w:hAnsi="Times"/>
+                <w:color w:val="000000"/>
+                <w:sz w:val="24"/>
+                <w:szCs w:val="24"/>
+              </w:rPr>
+            </w:pPr>
+            <w:r>
+              <w:rPr>
+                <w:rFonts w:ascii="Times" w:hAnsi="Times"/>
+                <w:color w:val="000000"/>
+                <w:sz w:val="24"/>
+                <w:szCs w:val="24"/>
+              </w:rPr>
+              <w:t>-52.19</w:t>
+            </w:r>
+          </w:p>
+        </w:tc>
+        <w:tc>
+          <w:tcPr>
+            <w:tcW w:w="1883" w:type="dxa"/>
+          </w:tcPr>
+          <w:p>
+            <w:pPr>
+              <w:rPr>
+                <w:rFonts w:ascii="Times" w:hAnsi="Times"/>
+                <w:color w:val="000000"/>
+                <w:sz w:val="24"/>
+                <w:szCs w:val="24"/>
+              </w:rPr>
+            </w:pPr>
+            <w:r>
+              <w:rPr>
+                <w:rFonts w:ascii="Times" w:hAnsi="Times"/>
+                <w:color w:val="000000"/>
+                <w:sz w:val="24"/>
+                <w:szCs w:val="24"/>
+              </w:rPr>
+              <w:t>126.2</w:t>
+            </w:r>
+          </w:p>
+        </w:tc>
+        <w:tc>
+          <w:tcPr>
+            <w:tcW w:w="1883" w:type="dxa"/>
+          </w:tcPr>
+          <w:p>
+            <w:pPr>
+              <w:rPr>
+                <w:rFonts w:ascii="Times" w:hAnsi="Times"/>
+                <w:color w:val="000000"/>
+                <w:sz w:val="24"/>
+                <w:szCs w:val="24"/>
+              </w:rPr>
+            </w:pPr>
+            <w:r>
+              <w:rPr>
+                <w:rFonts w:ascii="Times" w:hAnsi="Times"/>
+                <w:color w:val="000000"/>
+                <w:sz w:val="24"/>
+                <w:szCs w:val="24"/>
+              </w:rPr>
+              <w:t>0.00</w:t>
+            </w:r>
+          </w:p>
+        </w:tc>
+        <w:tc>
+          <w:tcPr>
+            <w:tcW w:w="1883" w:type="dxa"/>
+          </w:tcPr>
+          <w:p>
+            <w:pPr>
+              <w:rPr>
+                <w:rFonts w:ascii="Times" w:hAnsi="Times"/>
+                <w:color w:val="000000"/>
+                <w:sz w:val="24"/>
+                <w:szCs w:val="24"/>
+              </w:rPr>
+            </w:pPr>
+            <w:r>
+              <w:rPr>
+                <w:rFonts w:ascii="Times" w:hAnsi="Times"/>
+                <w:color w:val="000000"/>
+                <w:sz w:val="24"/>
+                <w:szCs w:val="24"/>
+              </w:rPr>
+              <w:t>0.493</w:t>
+            </w:r>
+          </w:p>
+        </w:tc>
+      </w:tr>
+      <w:tr>
+        <w:tc>
+          <w:tcPr>
+            <w:tcW w:w="959" w:type="dxa"/>
+          </w:tcPr>
+          <w:p>
+            <w:pPr>
+              <w:rPr>
+                <w:rFonts w:ascii="Times" w:hAnsi="Times"/>
+                <w:color w:val="000000"/>
+                <w:sz w:val="24"/>
+                <w:szCs w:val="24"/>
+              </w:rPr>
+            </w:pPr>
+            <w:r>
+              <w:rPr>
+                <w:rFonts w:ascii="Times" w:hAnsi="Times"/>
+                <w:color w:val="000000"/>
+                <w:sz w:val="24"/>
+                <w:szCs w:val="24"/>
+              </w:rPr>
+              <w:t>F</w:t>
+            </w:r>
+          </w:p>
+        </w:tc>
+        <w:tc>
+          <w:tcPr>
+            <w:tcW w:w="2805" w:type="dxa"/>
+          </w:tcPr>
+          <w:p>
+            <w:pPr>
+              <w:rPr>
+                <w:rFonts w:ascii="Times" w:hAnsi="Times"/>
+                <w:color w:val="000000"/>
+                <w:sz w:val="24"/>
+                <w:szCs w:val="24"/>
+              </w:rPr>
+            </w:pPr>
+            <w:r>
+              <w:rPr>
+                <w:rFonts w:ascii="Times" w:hAnsi="Times"/>
+                <w:color w:val="000000"/>
+                <w:sz w:val="24"/>
+                <w:szCs w:val="24"/>
+              </w:rPr>
+              <w:t>Y ~ area*fetch</w:t>
+            </w:r>
+          </w:p>
+        </w:tc>
+        <w:tc>
+          <w:tcPr>
+            <w:tcW w:w="1882" w:type="dxa"/>
+          </w:tcPr>
+          <w:p>
+            <w:pPr>
+              <w:rPr>
+                <w:rFonts w:ascii="Times" w:hAnsi="Times"/>
+                <w:color w:val="000000"/>
+                <w:sz w:val="24"/>
+                <w:szCs w:val="24"/>
+              </w:rPr>
+            </w:pPr>
+            <w:r>
+              <w:rPr>
+                <w:rFonts w:ascii="Times" w:hAnsi="Times"/>
+                <w:color w:val="000000"/>
+                <w:sz w:val="24"/>
+                <w:szCs w:val="24"/>
+              </w:rPr>
+              <w:t>5</w:t>
+            </w:r>
+          </w:p>
+        </w:tc>
+        <w:tc>
+          <w:tcPr>
+            <w:tcW w:w="1883" w:type="dxa"/>
+          </w:tcPr>
+          <w:p>
+            <w:pPr>
+              <w:rPr>
+                <w:rFonts w:ascii="Times" w:hAnsi="Times"/>
+                <w:color w:val="000000"/>
+                <w:sz w:val="24"/>
+                <w:szCs w:val="24"/>
+              </w:rPr>
+            </w:pPr>
+            <w:r>
+              <w:rPr>
+                <w:rFonts w:ascii="Times" w:hAnsi="Times"/>
+                <w:color w:val="000000"/>
+                <w:sz w:val="24"/>
+                <w:szCs w:val="24"/>
+              </w:rPr>
+              <w:t>-58.67</w:t>
+            </w:r>
+          </w:p>
+        </w:tc>
+        <w:tc>
+          <w:tcPr>
+            <w:tcW w:w="1883" w:type="dxa"/>
+          </w:tcPr>
+          <w:p>
+            <w:pPr>
+              <w:rPr>
+                <w:rFonts w:ascii="Times" w:hAnsi="Times"/>
+                <w:color w:val="000000"/>
+                <w:sz w:val="24"/>
+                <w:szCs w:val="24"/>
+              </w:rPr>
+            </w:pPr>
+            <w:r>
+              <w:rPr>
+                <w:rFonts w:ascii="Times" w:hAnsi="Times"/>
+                <w:color w:val="000000"/>
+                <w:sz w:val="24"/>
+                <w:szCs w:val="24"/>
+              </w:rPr>
+              <w:t>127.8</w:t>
+            </w:r>
+          </w:p>
+        </w:tc>
+        <w:tc>
+          <w:tcPr>
+            <w:tcW w:w="1883" w:type="dxa"/>
+          </w:tcPr>
+          <w:p>
+            <w:pPr>
+              <w:rPr>
+                <w:rFonts w:ascii="Times" w:hAnsi="Times"/>
+                <w:color w:val="000000"/>
+                <w:sz w:val="24"/>
+                <w:szCs w:val="24"/>
+              </w:rPr>
+            </w:pPr>
+            <w:r>
+              <w:rPr>
+                <w:rFonts w:ascii="Times" w:hAnsi="Times"/>
+                <w:color w:val="000000"/>
+                <w:sz w:val="24"/>
+                <w:szCs w:val="24"/>
+              </w:rPr>
+              <w:t>1.57</w:t>
+            </w:r>
+          </w:p>
+        </w:tc>
+        <w:tc>
+          <w:tcPr>
+            <w:tcW w:w="1883" w:type="dxa"/>
+          </w:tcPr>
+          <w:p>
+            <w:pPr>
+              <w:rPr>
+                <w:rFonts w:ascii="Times" w:hAnsi="Times"/>
+                <w:color w:val="000000"/>
+                <w:sz w:val="24"/>
+                <w:szCs w:val="24"/>
+              </w:rPr>
+            </w:pPr>
+            <w:r>
+              <w:rPr>
+                <w:rFonts w:ascii="Times" w:hAnsi="Times"/>
+                <w:color w:val="000000"/>
+                <w:sz w:val="24"/>
+                <w:szCs w:val="24"/>
+              </w:rPr>
+              <w:t>0.225</w:t>
+            </w:r>
+          </w:p>
+        </w:tc>
+      </w:tr>
+      <w:tr>
+        <w:tc>
+          <w:tcPr>
+            <w:tcW w:w="959" w:type="dxa"/>
+          </w:tcPr>
+          <w:p>
+            <w:pPr>
+              <w:rPr>
+                <w:rFonts w:ascii="Times" w:hAnsi="Times"/>
+                <w:color w:val="000000"/>
+                <w:sz w:val="24"/>
+                <w:szCs w:val="24"/>
+              </w:rPr>
+            </w:pPr>
+            <w:r>
+              <w:rPr>
+                <w:rFonts w:ascii="Times" w:hAnsi="Times"/>
+                <w:color w:val="000000"/>
+                <w:sz w:val="24"/>
+                <w:szCs w:val="24"/>
+              </w:rPr>
+              <w:t>C</w:t>
+            </w:r>
+          </w:p>
+        </w:tc>
+        <w:tc>
+          <w:tcPr>
+            <w:tcW w:w="2805" w:type="dxa"/>
+          </w:tcPr>
+          <w:p>
+            <w:pPr>
+              <w:rPr>
+                <w:rFonts w:ascii="Times" w:hAnsi="Times"/>
+                <w:color w:val="000000"/>
+                <w:sz w:val="24"/>
+                <w:szCs w:val="24"/>
+              </w:rPr>
+            </w:pPr>
+            <w:r>
+              <w:rPr>
+                <w:rFonts w:ascii="Times" w:hAnsi="Times"/>
+                <w:color w:val="000000"/>
+                <w:sz w:val="24"/>
+                <w:szCs w:val="24"/>
+              </w:rPr>
+              <w:t>Y ~ dfw*fetch</w:t>
+            </w:r>
+          </w:p>
+        </w:tc>
+        <w:tc>
+          <w:tcPr>
+            <w:tcW w:w="1882" w:type="dxa"/>
+          </w:tcPr>
+          <w:p>
+            <w:pPr>
+              <w:rPr>
+                <w:rFonts w:ascii="Times" w:hAnsi="Times"/>
+                <w:color w:val="000000"/>
+                <w:sz w:val="24"/>
+                <w:szCs w:val="24"/>
+              </w:rPr>
+            </w:pPr>
+            <w:r>
+              <w:rPr>
+                <w:rFonts w:ascii="Times" w:hAnsi="Times"/>
+                <w:color w:val="000000"/>
+                <w:sz w:val="24"/>
+                <w:szCs w:val="24"/>
+              </w:rPr>
+              <w:t>5</w:t>
+            </w:r>
+          </w:p>
+        </w:tc>
+        <w:tc>
+          <w:tcPr>
+            <w:tcW w:w="1883" w:type="dxa"/>
+          </w:tcPr>
+          <w:p>
+            <w:pPr>
+              <w:rPr>
+                <w:rFonts w:ascii="Times" w:hAnsi="Times"/>
+                <w:color w:val="000000"/>
+                <w:sz w:val="24"/>
+                <w:szCs w:val="24"/>
+              </w:rPr>
+            </w:pPr>
+            <w:r>
+              <w:rPr>
+                <w:rFonts w:ascii="Times" w:hAnsi="Times"/>
+                <w:color w:val="000000"/>
+                <w:sz w:val="24"/>
+                <w:szCs w:val="24"/>
+              </w:rPr>
+              <w:t>-59.21</w:t>
+            </w:r>
+          </w:p>
+        </w:tc>
+        <w:tc>
+          <w:tcPr>
+            <w:tcW w:w="1883" w:type="dxa"/>
+          </w:tcPr>
+          <w:p>
+            <w:pPr>
+              <w:rPr>
+                <w:rFonts w:ascii="Times" w:hAnsi="Times"/>
+                <w:color w:val="000000"/>
+                <w:sz w:val="24"/>
+                <w:szCs w:val="24"/>
+              </w:rPr>
+            </w:pPr>
+            <w:r>
+              <w:rPr>
+                <w:rFonts w:ascii="Times" w:hAnsi="Times"/>
+                <w:color w:val="000000"/>
+                <w:sz w:val="24"/>
+                <w:szCs w:val="24"/>
+              </w:rPr>
+              <w:t>128.9</w:t>
+            </w:r>
+          </w:p>
+        </w:tc>
+        <w:tc>
+          <w:tcPr>
+            <w:tcW w:w="1883" w:type="dxa"/>
+          </w:tcPr>
+          <w:p>
+            <w:pPr>
+              <w:rPr>
+                <w:rFonts w:ascii="Times" w:hAnsi="Times"/>
+                <w:color w:val="000000"/>
+                <w:sz w:val="24"/>
+                <w:szCs w:val="24"/>
+              </w:rPr>
+            </w:pPr>
+            <w:r>
+              <w:rPr>
+                <w:rFonts w:ascii="Times" w:hAnsi="Times"/>
+                <w:color w:val="000000"/>
+                <w:sz w:val="24"/>
+                <w:szCs w:val="24"/>
+              </w:rPr>
+              <w:t>2.66</w:t>
+            </w:r>
+          </w:p>
+        </w:tc>
+        <w:tc>
+          <w:tcPr>
+            <w:tcW w:w="1883" w:type="dxa"/>
+          </w:tcPr>
+          <w:p>
+            <w:pPr>
+              <w:rPr>
+                <w:rFonts w:ascii="Times" w:hAnsi="Times"/>
+                <w:color w:val="000000"/>
+                <w:sz w:val="24"/>
+                <w:szCs w:val="24"/>
+              </w:rPr>
+            </w:pPr>
+            <w:r>
+              <w:rPr>
+                <w:rFonts w:ascii="Times" w:hAnsi="Times"/>
+                <w:color w:val="000000"/>
+                <w:sz w:val="24"/>
+                <w:szCs w:val="24"/>
+              </w:rPr>
+              <w:t>0.130</w:t>
+            </w:r>
+          </w:p>
+        </w:tc>
+      </w:tr>
+      <w:tr>
+        <w:tc>
+          <w:tcPr>
+            <w:tcW w:w="959" w:type="dxa"/>
+          </w:tcPr>
+          <w:p>
+            <w:pPr>
+              <w:rPr>
+                <w:rFonts w:ascii="Times" w:hAnsi="Times"/>
+                <w:color w:val="000000"/>
+                <w:sz w:val="24"/>
+                <w:szCs w:val="24"/>
+              </w:rPr>
+            </w:pPr>
+            <w:r>
+              <w:rPr>
+                <w:rFonts w:ascii="Times" w:hAnsi="Times"/>
+                <w:color w:val="000000"/>
+                <w:sz w:val="24"/>
+                <w:szCs w:val="24"/>
+              </w:rPr>
+              <w:t>.</w:t>
+            </w:r>
+          </w:p>
+        </w:tc>
+        <w:tc>
+          <w:tcPr>
+            <w:tcW w:w="2805" w:type="dxa"/>
+          </w:tcPr>
+          <w:p>
+            <w:pPr>
+              <w:rPr>
+                <w:rFonts w:ascii="Times" w:hAnsi="Times"/>
+                <w:color w:val="000000"/>
+                <w:sz w:val="24"/>
+                <w:szCs w:val="24"/>
+              </w:rPr>
+            </w:pPr>
+            <w:r>
+              <w:rPr>
+                <w:rFonts w:ascii="Times" w:hAnsi="Times"/>
+                <w:color w:val="000000"/>
+                <w:sz w:val="24"/>
+                <w:szCs w:val="24"/>
+              </w:rPr>
+              <w:t>Y ~ area</w:t>
+            </w:r>
+          </w:p>
+        </w:tc>
+        <w:tc>
+          <w:tcPr>
+            <w:tcW w:w="1882" w:type="dxa"/>
+          </w:tcPr>
+          <w:p>
+            <w:pPr>
+              <w:rPr>
+                <w:rFonts w:ascii="Times" w:hAnsi="Times"/>
+                <w:color w:val="000000"/>
+                <w:sz w:val="24"/>
+                <w:szCs w:val="24"/>
+              </w:rPr>
+            </w:pPr>
+            <w:r>
+              <w:rPr>
+                <w:rFonts w:ascii="Times" w:hAnsi="Times"/>
+                <w:color w:val="000000"/>
+                <w:sz w:val="24"/>
+                <w:szCs w:val="24"/>
+              </w:rPr>
+              <w:t>3</w:t>
+            </w:r>
+          </w:p>
+        </w:tc>
+        <w:tc>
+          <w:tcPr>
+            <w:tcW w:w="1883" w:type="dxa"/>
+          </w:tcPr>
+          <w:p>
+            <w:pPr>
+              <w:rPr>
+                <w:rFonts w:ascii="Times" w:hAnsi="Times"/>
+                <w:color w:val="000000"/>
+                <w:sz w:val="24"/>
+                <w:szCs w:val="24"/>
+              </w:rPr>
+            </w:pPr>
+            <w:r>
+              <w:rPr>
+                <w:rFonts w:ascii="Times" w:hAnsi="Times"/>
+                <w:color w:val="000000"/>
+                <w:sz w:val="24"/>
+                <w:szCs w:val="24"/>
+              </w:rPr>
+              <w:t>-61.59</w:t>
+            </w:r>
+          </w:p>
+        </w:tc>
+        <w:tc>
+          <w:tcPr>
+            <w:tcW w:w="1883" w:type="dxa"/>
+          </w:tcPr>
+          <w:p>
+            <w:pPr>
+              <w:rPr>
+                <w:rFonts w:ascii="Times" w:hAnsi="Times"/>
+                <w:color w:val="000000"/>
+                <w:sz w:val="24"/>
+                <w:szCs w:val="24"/>
+              </w:rPr>
+            </w:pPr>
+            <w:r>
+              <w:rPr>
+                <w:rFonts w:ascii="Times" w:hAnsi="Times"/>
+                <w:color w:val="000000"/>
+                <w:sz w:val="24"/>
+                <w:szCs w:val="24"/>
+              </w:rPr>
+              <w:t>129.4</w:t>
+            </w:r>
+          </w:p>
+        </w:tc>
+        <w:tc>
+          <w:tcPr>
+            <w:tcW w:w="1883" w:type="dxa"/>
+          </w:tcPr>
+          <w:p>
+            <w:pPr>
+              <w:rPr>
+                <w:rFonts w:ascii="Times" w:hAnsi="Times"/>
+                <w:color w:val="000000"/>
+                <w:sz w:val="24"/>
+                <w:szCs w:val="24"/>
+              </w:rPr>
+            </w:pPr>
+            <w:r>
+              <w:rPr>
+                <w:rFonts w:ascii="Times" w:hAnsi="Times"/>
+                <w:color w:val="000000"/>
+                <w:sz w:val="24"/>
+                <w:szCs w:val="24"/>
+              </w:rPr>
+              <w:t>3.13</w:t>
+            </w:r>
+          </w:p>
+        </w:tc>
+        <w:tc>
+          <w:tcPr>
+            <w:tcW w:w="1883" w:type="dxa"/>
+          </w:tcPr>
+          <w:p>
+            <w:pPr>
+              <w:rPr>
+                <w:rFonts w:ascii="Times" w:hAnsi="Times"/>
+                <w:color w:val="000000"/>
+                <w:sz w:val="24"/>
+                <w:szCs w:val="24"/>
+              </w:rPr>
+            </w:pPr>
+            <w:r>
+              <w:rPr>
+                <w:rFonts w:ascii="Times" w:hAnsi="Times"/>
+                <w:color w:val="000000"/>
+                <w:sz w:val="24"/>
+                <w:szCs w:val="24"/>
+              </w:rPr>
+              <w:t>0.103</w:t>
+            </w:r>
+          </w:p>
+        </w:tc>
+      </w:tr>
+      <w:tr>
+        <w:tc>
+          <w:tcPr>
+            <w:tcW w:w="959" w:type="dxa"/>
+          </w:tcPr>
+          <w:p>
+            <w:pPr>
+              <w:rPr>
+                <w:rFonts w:ascii="Times" w:hAnsi="Times"/>
+                <w:color w:val="000000"/>
+                <w:sz w:val="24"/>
+                <w:szCs w:val="24"/>
+              </w:rPr>
+            </w:pPr>
+            <w:r>
+              <w:rPr>
+                <w:rFonts w:ascii="Times" w:hAnsi="Times"/>
+                <w:color w:val="000000"/>
+                <w:sz w:val="24"/>
+                <w:szCs w:val="24"/>
+              </w:rPr>
+              <w:t>B</w:t>
+            </w:r>
+          </w:p>
+        </w:tc>
+        <w:tc>
+          <w:tcPr>
+            <w:tcW w:w="2805" w:type="dxa"/>
+          </w:tcPr>
+          <w:p>
+            <w:pPr>
+              <w:rPr>
+                <w:rFonts w:ascii="Times" w:hAnsi="Times"/>
+                <w:color w:val="000000"/>
+                <w:sz w:val="24"/>
+                <w:szCs w:val="24"/>
+              </w:rPr>
+            </w:pPr>
+            <w:r>
+              <w:rPr>
+                <w:rFonts w:ascii="Times" w:hAnsi="Times"/>
+                <w:color w:val="000000"/>
+                <w:sz w:val="24"/>
+                <w:szCs w:val="24"/>
+              </w:rPr>
+              <w:t>Y ~ dfw</w:t>
+            </w:r>
+          </w:p>
+        </w:tc>
+        <w:tc>
+          <w:tcPr>
+            <w:tcW w:w="1882" w:type="dxa"/>
+          </w:tcPr>
+          <w:p>
+            <w:pPr>
+              <w:rPr>
+                <w:rFonts w:ascii="Times" w:hAnsi="Times"/>
+                <w:color w:val="000000"/>
+                <w:sz w:val="24"/>
+                <w:szCs w:val="24"/>
+              </w:rPr>
+            </w:pPr>
+            <w:r>
+              <w:rPr>
+                <w:rFonts w:ascii="Times" w:hAnsi="Times"/>
+                <w:color w:val="000000"/>
+                <w:sz w:val="24"/>
+                <w:szCs w:val="24"/>
+              </w:rPr>
+              <w:t>3</w:t>
+            </w:r>
+          </w:p>
+        </w:tc>
+        <w:tc>
+          <w:tcPr>
+            <w:tcW w:w="1883" w:type="dxa"/>
+          </w:tcPr>
+          <w:p>
+            <w:pPr>
+              <w:rPr>
+                <w:rFonts w:ascii="Times" w:hAnsi="Times"/>
+                <w:color w:val="000000"/>
+                <w:sz w:val="24"/>
+                <w:szCs w:val="24"/>
+              </w:rPr>
+            </w:pPr>
+            <w:r>
+              <w:rPr>
+                <w:rFonts w:ascii="Times" w:hAnsi="Times"/>
+                <w:color w:val="000000"/>
+                <w:sz w:val="24"/>
+                <w:szCs w:val="24"/>
+              </w:rPr>
+              <w:t>-63.13</w:t>
+            </w:r>
+          </w:p>
+        </w:tc>
+        <w:tc>
+          <w:tcPr>
+            <w:tcW w:w="1883" w:type="dxa"/>
+          </w:tcPr>
+          <w:p>
+            <w:pPr>
+              <w:rPr>
+                <w:rFonts w:ascii="Times" w:hAnsi="Times"/>
+                <w:color w:val="000000"/>
+                <w:sz w:val="24"/>
+                <w:szCs w:val="24"/>
+              </w:rPr>
+            </w:pPr>
+            <w:r>
+              <w:rPr>
+                <w:rFonts w:ascii="Times" w:hAnsi="Times"/>
+                <w:color w:val="000000"/>
+                <w:sz w:val="24"/>
+                <w:szCs w:val="24"/>
+              </w:rPr>
+              <w:t>132.4</w:t>
+            </w:r>
+          </w:p>
+        </w:tc>
+        <w:tc>
+          <w:tcPr>
+            <w:tcW w:w="1883" w:type="dxa"/>
+          </w:tcPr>
+          <w:p>
+            <w:pPr>
+              <w:rPr>
+                <w:rFonts w:ascii="Times" w:hAnsi="Times"/>
+                <w:color w:val="000000"/>
+                <w:sz w:val="24"/>
+                <w:szCs w:val="24"/>
+              </w:rPr>
+            </w:pPr>
+            <w:r>
+              <w:rPr>
+                <w:rFonts w:ascii="Times" w:hAnsi="Times"/>
+                <w:color w:val="000000"/>
+                <w:sz w:val="24"/>
+                <w:szCs w:val="24"/>
+              </w:rPr>
+              <w:t>6.20</w:t>
+            </w:r>
+          </w:p>
+        </w:tc>
+        <w:tc>
+          <w:tcPr>
+            <w:tcW w:w="1883" w:type="dxa"/>
+          </w:tcPr>
+          <w:p>
+            <w:pPr>
+              <w:rPr>
+                <w:rFonts w:ascii="Times" w:hAnsi="Times"/>
+                <w:color w:val="000000"/>
+                <w:sz w:val="24"/>
+                <w:szCs w:val="24"/>
+              </w:rPr>
+            </w:pPr>
+            <w:r>
+              <w:rPr>
+                <w:rFonts w:ascii="Times" w:hAnsi="Times"/>
+                <w:color w:val="000000"/>
+                <w:sz w:val="24"/>
+                <w:szCs w:val="24"/>
+              </w:rPr>
+              <w:t>0.022</w:t>
+            </w:r>
+          </w:p>
+        </w:tc>
+      </w:tr>
+      <w:tr>
+        <w:tc>
+          <w:tcPr>
+            <w:tcW w:w="959" w:type="dxa"/>
+          </w:tcPr>
+          <w:p>
+            <w:pPr>
+              <w:rPr>
+                <w:rFonts w:ascii="Times" w:hAnsi="Times"/>
+                <w:color w:val="000000"/>
+                <w:sz w:val="24"/>
+                <w:szCs w:val="24"/>
+              </w:rPr>
+            </w:pPr>
+            <w:r>
+              <w:rPr>
+                <w:rFonts w:ascii="Times" w:hAnsi="Times"/>
+                <w:color w:val="000000"/>
+                <w:sz w:val="24"/>
+                <w:szCs w:val="24"/>
+              </w:rPr>
+              <w:t>A</w:t>
+            </w:r>
+          </w:p>
+        </w:tc>
+        <w:tc>
+          <w:tcPr>
+            <w:tcW w:w="2805" w:type="dxa"/>
+          </w:tcPr>
+          <w:p>
+            <w:pPr>
+              <w:rPr>
+                <w:rFonts w:ascii="Times" w:hAnsi="Times"/>
+                <w:color w:val="000000"/>
+                <w:sz w:val="24"/>
+                <w:szCs w:val="24"/>
+              </w:rPr>
+            </w:pPr>
+            <w:r>
+              <w:rPr>
+                <w:rFonts w:ascii="Times" w:hAnsi="Times"/>
+                <w:color w:val="000000"/>
+                <w:sz w:val="24"/>
+                <w:szCs w:val="24"/>
+              </w:rPr>
+              <w:t>Y ~ fetch</w:t>
+            </w:r>
+          </w:p>
+        </w:tc>
+        <w:tc>
+          <w:tcPr>
+            <w:tcW w:w="1882" w:type="dxa"/>
+          </w:tcPr>
+          <w:p>
+            <w:pPr>
+              <w:rPr>
+                <w:rFonts w:ascii="Times" w:hAnsi="Times"/>
+                <w:color w:val="000000"/>
+                <w:sz w:val="24"/>
+                <w:szCs w:val="24"/>
+              </w:rPr>
+            </w:pPr>
+            <w:r>
+              <w:rPr>
+                <w:rFonts w:ascii="Times" w:hAnsi="Times"/>
+                <w:color w:val="000000"/>
+                <w:sz w:val="24"/>
+                <w:szCs w:val="24"/>
+              </w:rPr>
+              <w:t>3</w:t>
+            </w:r>
+          </w:p>
+        </w:tc>
+        <w:tc>
+          <w:tcPr>
+            <w:tcW w:w="1883" w:type="dxa"/>
+          </w:tcPr>
+          <w:p>
+            <w:pPr>
+              <w:rPr>
+                <w:rFonts w:ascii="Times" w:hAnsi="Times"/>
+                <w:color w:val="000000"/>
+                <w:sz w:val="24"/>
+                <w:szCs w:val="24"/>
+              </w:rPr>
+            </w:pPr>
+            <w:r>
+              <w:rPr>
+                <w:rFonts w:ascii="Times" w:hAnsi="Times"/>
+                <w:color w:val="000000"/>
+                <w:sz w:val="24"/>
+                <w:szCs w:val="24"/>
+              </w:rPr>
+              <w:t>-63.13</w:t>
+            </w:r>
+          </w:p>
+        </w:tc>
+        <w:tc>
+          <w:tcPr>
+            <w:tcW w:w="1883" w:type="dxa"/>
+          </w:tcPr>
+          <w:p>
+            <w:pPr>
+              <w:rPr>
+                <w:rFonts w:ascii="Times" w:hAnsi="Times"/>
+                <w:color w:val="000000"/>
+                <w:sz w:val="24"/>
+                <w:szCs w:val="24"/>
+              </w:rPr>
+            </w:pPr>
+            <w:r>
+              <w:rPr>
+                <w:rFonts w:ascii="Times" w:hAnsi="Times"/>
+                <w:color w:val="000000"/>
+                <w:sz w:val="24"/>
+                <w:szCs w:val="24"/>
+              </w:rPr>
+              <w:t>133.1</w:t>
+            </w:r>
+          </w:p>
+        </w:tc>
+        <w:tc>
+          <w:tcPr>
+            <w:tcW w:w="1883" w:type="dxa"/>
+          </w:tcPr>
+          <w:p>
+            <w:pPr>
+              <w:rPr>
+                <w:rFonts w:ascii="Times" w:hAnsi="Times"/>
+                <w:color w:val="000000"/>
+                <w:sz w:val="24"/>
+                <w:szCs w:val="24"/>
+              </w:rPr>
+            </w:pPr>
+            <w:r>
+              <w:rPr>
+                <w:rFonts w:ascii="Times" w:hAnsi="Times"/>
+                <w:color w:val="000000"/>
+                <w:sz w:val="24"/>
+                <w:szCs w:val="24"/>
+              </w:rPr>
+              <w:t>6.80</w:t>
+            </w:r>
+          </w:p>
+        </w:tc>
+        <w:tc>
+          <w:tcPr>
+            <w:tcW w:w="1883" w:type="dxa"/>
+          </w:tcPr>
+          <w:p>
+            <w:pPr>
+              <w:rPr>
+                <w:rFonts w:ascii="Times" w:hAnsi="Times"/>
+                <w:color w:val="000000"/>
+                <w:sz w:val="24"/>
+                <w:szCs w:val="24"/>
+              </w:rPr>
+            </w:pPr>
+            <w:r>
+              <w:rPr>
+                <w:rFonts w:ascii="Times" w:hAnsi="Times"/>
+                <w:color w:val="000000"/>
+                <w:sz w:val="24"/>
+                <w:szCs w:val="24"/>
+              </w:rPr>
+              <w:t>0.016</w:t>
+            </w:r>
+          </w:p>
+        </w:tc>
+      </w:tr>
+      <w:tr>
+        <w:tc>
+          <w:tcPr>
+            <w:tcW w:w="959" w:type="dxa"/>
+          </w:tcPr>
+          <w:p>
+            <w:pPr>
+              <w:rPr>
+                <w:rFonts w:ascii="Times" w:hAnsi="Times"/>
+                <w:color w:val="000000"/>
+                <w:sz w:val="24"/>
+                <w:szCs w:val="24"/>
+              </w:rPr>
+            </w:pPr>
+            <w:r>
+              <w:rPr>
+                <w:rFonts w:ascii="Times" w:hAnsi="Times"/>
+                <w:color w:val="000000"/>
+                <w:sz w:val="24"/>
+                <w:szCs w:val="24"/>
+              </w:rPr>
+              <w:t>D</w:t>
+            </w:r>
+          </w:p>
+        </w:tc>
+        <w:tc>
+          <w:tcPr>
+            <w:tcW w:w="2805" w:type="dxa"/>
+          </w:tcPr>
+          <w:p>
+            <w:pPr>
+              <w:rPr>
+                <w:rFonts w:ascii="Times" w:hAnsi="Times"/>
+                <w:color w:val="000000"/>
+                <w:sz w:val="24"/>
+                <w:szCs w:val="24"/>
+              </w:rPr>
+            </w:pPr>
+            <w:r>
+              <w:rPr>
+                <w:rFonts w:ascii="Times" w:hAnsi="Times"/>
+                <w:color w:val="000000"/>
+                <w:sz w:val="24"/>
+                <w:szCs w:val="24"/>
+              </w:rPr>
+              <w:t>Y ~ 1</w:t>
+            </w:r>
+          </w:p>
+        </w:tc>
+        <w:tc>
+          <w:tcPr>
+            <w:tcW w:w="1882" w:type="dxa"/>
+          </w:tcPr>
+          <w:p>
+            <w:pPr>
+              <w:rPr>
+                <w:rFonts w:ascii="Times" w:hAnsi="Times"/>
+                <w:color w:val="000000"/>
+                <w:sz w:val="24"/>
+                <w:szCs w:val="24"/>
+              </w:rPr>
+            </w:pPr>
+            <w:r>
+              <w:rPr>
+                <w:rFonts w:ascii="Times" w:hAnsi="Times"/>
+                <w:color w:val="000000"/>
+                <w:sz w:val="24"/>
+                <w:szCs w:val="24"/>
+              </w:rPr>
+              <w:t>2</w:t>
+            </w:r>
+          </w:p>
+        </w:tc>
+        <w:tc>
+          <w:tcPr>
+            <w:tcW w:w="1883" w:type="dxa"/>
+          </w:tcPr>
+          <w:p>
+            <w:pPr>
+              <w:rPr>
+                <w:rFonts w:ascii="Times" w:hAnsi="Times"/>
+                <w:color w:val="000000"/>
+                <w:sz w:val="24"/>
+                <w:szCs w:val="24"/>
+              </w:rPr>
+            </w:pPr>
+            <w:r>
+              <w:rPr>
+                <w:rFonts w:ascii="Times" w:hAnsi="Times"/>
+                <w:color w:val="000000"/>
+                <w:sz w:val="24"/>
+                <w:szCs w:val="24"/>
+              </w:rPr>
+              <w:t>-64.88</w:t>
+            </w:r>
+          </w:p>
+        </w:tc>
+        <w:tc>
+          <w:tcPr>
+            <w:tcW w:w="1883" w:type="dxa"/>
+          </w:tcPr>
+          <w:p>
+            <w:pPr>
+              <w:rPr>
+                <w:rFonts w:ascii="Times" w:hAnsi="Times"/>
+                <w:color w:val="000000"/>
+                <w:sz w:val="24"/>
+                <w:szCs w:val="24"/>
+              </w:rPr>
+            </w:pPr>
+            <w:r>
+              <w:rPr>
+                <w:rFonts w:ascii="Times" w:hAnsi="Times"/>
+                <w:color w:val="000000"/>
+                <w:sz w:val="24"/>
+                <w:szCs w:val="24"/>
+              </w:rPr>
+              <w:t>133.9</w:t>
+            </w:r>
+          </w:p>
+        </w:tc>
+        <w:tc>
+          <w:tcPr>
+            <w:tcW w:w="1883" w:type="dxa"/>
+          </w:tcPr>
+          <w:p>
+            <w:pPr>
+              <w:rPr>
+                <w:rFonts w:ascii="Times" w:hAnsi="Times"/>
+                <w:color w:val="000000"/>
+                <w:sz w:val="24"/>
+                <w:szCs w:val="24"/>
+              </w:rPr>
+            </w:pPr>
+            <w:r>
+              <w:rPr>
+                <w:rFonts w:ascii="Times" w:hAnsi="Times"/>
+                <w:color w:val="000000"/>
+                <w:sz w:val="24"/>
+                <w:szCs w:val="24"/>
+              </w:rPr>
+              <w:t>7.62</w:t>
+            </w:r>
+          </w:p>
+        </w:tc>
+        <w:tc>
+          <w:tcPr>
+            <w:tcW w:w="1883" w:type="dxa"/>
+          </w:tcPr>
+          <w:p>
+            <w:pPr>
+              <w:rPr>
+                <w:rFonts w:ascii="Times" w:hAnsi="Times"/>
+                <w:color w:val="000000"/>
+                <w:sz w:val="24"/>
+                <w:szCs w:val="24"/>
+              </w:rPr>
+            </w:pPr>
+            <w:r>
+              <w:rPr>
+                <w:rFonts w:ascii="Times" w:hAnsi="Times"/>
+                <w:color w:val="000000"/>
+                <w:sz w:val="24"/>
+                <w:szCs w:val="24"/>
+              </w:rPr>
+              <w:t>0.011</w:t>
             </w:r>
           </w:p>
         </w:tc>
@@ -5471,7 +6891,7 @@
       <w:pgSz w:w="15842" w:h="12242" w:orient="landscape"/>
       <w:pgMar w:top="1440" w:right="1440" w:bottom="1440" w:left="1440" w:header="720" w:footer="720" w:gutter="0"/>
       <w:cols w:space="720"/>
-      <w:printerSettings r:id="rId15"/>
+      <w:printerSettings r:id="rId16"/>
     </w:sectPr>
   </w:body>
 </w:document>

</xml_diff>

<commit_message>
updated figures with Ross's beta figures
</commit_message>
<xml_diff>
--- a/Whippo et al CJAFS/Whippo et al figs and tables Jan32017.docx
+++ b/Whippo et al CJAFS/Whippo et al figs and tables Jan32017.docx
@@ -2241,8 +2241,6 @@
         </w:rPr>
         <w:t xml:space="preserve"> [add a symbol to indicate grazer]</w:t>
       </w:r>
-      <w:bookmarkStart w:id="0" w:name="_GoBack"/>
-      <w:bookmarkEnd w:id="0"/>
     </w:p>
     <w:tbl>
       <w:tblPr>
@@ -22470,7 +22468,6 @@
           <w:pgSz w:w="15842" w:h="12242" w:orient="landscape"/>
           <w:pgMar w:top="1440" w:right="1440" w:bottom="1440" w:left="1440" w:header="720" w:footer="720" w:gutter="0"/>
           <w:cols w:space="720"/>
-          <w:printerSettings r:id="rId9"/>
         </w:sectPr>
       </w:pPr>
     </w:p>
@@ -22657,7 +22654,7 @@
                     </pic:cNvPicPr>
                   </pic:nvPicPr>
                   <pic:blipFill>
-                    <a:blip r:embed="rId10">
+                    <a:blip r:embed="rId9">
                       <a:extLst>
                         <a:ext uri="{28A0092B-C50C-407E-A947-70E740481C1C}">
                           <a14:useLocalDpi xmlns:a14="http://schemas.microsoft.com/office/drawing/2010/main" val="0"/>
@@ -22852,7 +22849,7 @@
                     <pic:cNvPicPr/>
                   </pic:nvPicPr>
                   <pic:blipFill rotWithShape="1">
-                    <a:blip r:embed="rId11">
+                    <a:blip r:embed="rId10">
                       <a:extLst>
                         <a:ext uri="{28A0092B-C50C-407E-A947-70E740481C1C}">
                           <a14:useLocalDpi xmlns:a14="http://schemas.microsoft.com/office/drawing/2010/main" val="0"/>
@@ -22909,7 +22906,7 @@
                     <pic:cNvPicPr/>
                   </pic:nvPicPr>
                   <pic:blipFill rotWithShape="1">
-                    <a:blip r:embed="rId12">
+                    <a:blip r:embed="rId11">
                       <a:extLst>
                         <a:ext uri="{28A0092B-C50C-407E-A947-70E740481C1C}">
                           <a14:useLocalDpi xmlns:a14="http://schemas.microsoft.com/office/drawing/2010/main" val="0"/>
@@ -22975,7 +22972,7 @@
                     <pic:cNvPicPr/>
                   </pic:nvPicPr>
                   <pic:blipFill>
-                    <a:blip r:embed="rId13">
+                    <a:blip r:embed="rId12">
                       <a:extLst>
                         <a:ext uri="{28A0092B-C50C-407E-A947-70E740481C1C}">
                           <a14:useLocalDpi xmlns:a14="http://schemas.microsoft.com/office/drawing/2010/main" val="0"/>
@@ -23025,7 +23022,7 @@
                     <pic:cNvPicPr/>
                   </pic:nvPicPr>
                   <pic:blipFill>
-                    <a:blip r:embed="rId14">
+                    <a:blip r:embed="rId13">
                       <a:extLst>
                         <a:ext uri="{28A0092B-C50C-407E-A947-70E740481C1C}">
                           <a14:useLocalDpi xmlns:a14="http://schemas.microsoft.com/office/drawing/2010/main" val="0"/>
@@ -23113,7 +23110,89 @@
           <w:rFonts w:ascii="Times" w:hAnsi="Times"/>
           <w:color w:val="000000"/>
         </w:rPr>
-        <w:t xml:space="preserve"> Dispersion of multivariate community for each site and sample period using the Bray-Curtis dissimilarity index (Appendix 4). Red filled points represent average median value observed in null model analyses. </w:t>
+        <w:t xml:space="preserve"> </w:t>
+      </w:r>
+      <w:commentRangeStart w:id="0"/>
+      <w:r>
+        <w:rPr>
+          <w:rFonts w:ascii="Times" w:hAnsi="Times"/>
+          <w:color w:val="000000"/>
+        </w:rPr>
+        <w:t>Dispersion of multivariate community for each site and sample period using the Bray-Curtis dissimilarity index (Appendix 4). Red filled points represent average median value observed in null model analyses</w:t>
+      </w:r>
+      <w:commentRangeEnd w:id="0"/>
+      <w:r>
+        <w:rPr>
+          <w:rStyle w:val="CommentReference"/>
+          <w:rFonts w:asciiTheme="minorHAnsi" w:eastAsiaTheme="minorHAnsi" w:hAnsiTheme="minorHAnsi" w:cstheme="minorBidi"/>
+          <w:lang w:val="en-CA"/>
+        </w:rPr>
+        <w:commentReference w:id="0"/>
+      </w:r>
+      <w:r>
+        <w:rPr>
+          <w:rFonts w:ascii="Times" w:hAnsi="Times"/>
+          <w:color w:val="000000"/>
+        </w:rPr>
+        <w:t xml:space="preserve">. </w:t>
+      </w:r>
+    </w:p>
+    <w:p>
+      <w:pPr>
+        <w:pStyle w:val="NormalWeb"/>
+        <w:spacing w:before="0" w:beforeAutospacing="0" w:after="0" w:afterAutospacing="0" w:line="480" w:lineRule="auto"/>
+        <w:rPr>
+          <w:rFonts w:ascii="Times" w:hAnsi="Times"/>
+          <w:color w:val="000000"/>
+        </w:rPr>
+      </w:pPr>
+      <w:r>
+        <w:rPr>
+          <w:rFonts w:ascii="Times" w:hAnsi="Times"/>
+          <w:noProof/>
+          <w:color w:val="000000"/>
+        </w:rPr>
+        <w:drawing>
+          <wp:inline distT="0" distB="0" distL="0" distR="0" wp14:anchorId="17C10E2F" wp14:editId="6449EC60">
+            <wp:extent cx="4064000" cy="7112000"/>
+            <wp:effectExtent l="0" t="0" r="0" b="0"/>
+            <wp:docPr id="2" name="Picture 2"/>
+            <wp:cNvGraphicFramePr>
+              <a:graphicFrameLocks xmlns:a="http://schemas.openxmlformats.org/drawingml/2006/main" noChangeAspect="1"/>
+            </wp:cNvGraphicFramePr>
+            <a:graphic xmlns:a="http://schemas.openxmlformats.org/drawingml/2006/main">
+              <a:graphicData uri="http://schemas.openxmlformats.org/drawingml/2006/picture">
+                <pic:pic xmlns:pic="http://schemas.openxmlformats.org/drawingml/2006/picture">
+                  <pic:nvPicPr>
+                    <pic:cNvPr id="0" name="rc_scale.png"/>
+                    <pic:cNvPicPr/>
+                  </pic:nvPicPr>
+                  <pic:blipFill>
+                    <a:blip r:embed="rId15">
+                      <a:extLst>
+                        <a:ext uri="{28A0092B-C50C-407E-A947-70E740481C1C}">
+                          <a14:useLocalDpi xmlns:a14="http://schemas.microsoft.com/office/drawing/2010/main" val="0"/>
+                        </a:ext>
+                      </a:extLst>
+                    </a:blip>
+                    <a:stretch>
+                      <a:fillRect/>
+                    </a:stretch>
+                  </pic:blipFill>
+                  <pic:spPr>
+                    <a:xfrm>
+                      <a:off x="0" y="0"/>
+                      <a:ext cx="4064000" cy="7112000"/>
+                    </a:xfrm>
+                    <a:prstGeom prst="rect">
+                      <a:avLst/>
+                    </a:prstGeom>
+                  </pic:spPr>
+                </pic:pic>
+              </a:graphicData>
+            </a:graphic>
+          </wp:inline>
+        </w:drawing>
       </w:r>
     </w:p>
     <w:p>
@@ -23126,65 +23205,6 @@
           <w:szCs w:val="24"/>
         </w:rPr>
       </w:pPr>
-      <w:r>
-        <w:rPr>
-          <w:rFonts w:ascii="Times" w:hAnsi="Times"/>
-          <w:b/>
-          <w:noProof/>
-          <w:color w:val="000000"/>
-          <w:sz w:val="24"/>
-          <w:szCs w:val="24"/>
-          <w:lang w:val="en-US"/>
-        </w:rPr>
-        <w:drawing>
-          <wp:inline distT="0" distB="0" distL="0" distR="0" wp14:anchorId="4F802651" wp14:editId="024AD768">
-            <wp:extent cx="3398520" cy="4389120"/>
-            <wp:effectExtent l="0" t="0" r="0" b="0"/>
-            <wp:docPr id="4" name="Picture 4"/>
-            <wp:cNvGraphicFramePr>
-              <a:graphicFrameLocks xmlns:a="http://schemas.openxmlformats.org/drawingml/2006/main" noChangeAspect="1"/>
-            </wp:cNvGraphicFramePr>
-            <a:graphic xmlns:a="http://schemas.openxmlformats.org/drawingml/2006/main">
-              <a:graphicData uri="http://schemas.openxmlformats.org/drawingml/2006/picture">
-                <pic:pic xmlns:pic="http://schemas.openxmlformats.org/drawingml/2006/picture">
-                  <pic:nvPicPr>
-                    <pic:cNvPr id="0" name="Picture 1"/>
-                    <pic:cNvPicPr>
-                      <a:picLocks noChangeAspect="1" noChangeArrowheads="1"/>
-                    </pic:cNvPicPr>
-                  </pic:nvPicPr>
-                  <pic:blipFill>
-                    <a:blip r:embed="rId15">
-                      <a:extLst>
-                        <a:ext uri="{28A0092B-C50C-407E-A947-70E740481C1C}">
-                          <a14:useLocalDpi xmlns:a14="http://schemas.microsoft.com/office/drawing/2010/main" val="0"/>
-                        </a:ext>
-                      </a:extLst>
-                    </a:blip>
-                    <a:srcRect/>
-                    <a:stretch>
-                      <a:fillRect/>
-                    </a:stretch>
-                  </pic:blipFill>
-                  <pic:spPr bwMode="auto">
-                    <a:xfrm>
-                      <a:off x="0" y="0"/>
-                      <a:ext cx="3398520" cy="4389120"/>
-                    </a:xfrm>
-                    <a:prstGeom prst="rect">
-                      <a:avLst/>
-                    </a:prstGeom>
-                    <a:noFill/>
-                    <a:ln>
-                      <a:noFill/>
-                    </a:ln>
-                  </pic:spPr>
-                </pic:pic>
-              </a:graphicData>
-            </a:graphic>
-          </wp:inline>
-        </w:drawing>
-      </w:r>
     </w:p>
     <w:p>
       <w:pPr>
@@ -29249,6 +29269,29 @@
     </w:sectPr>
   </w:body>
 </w:document>
+</file>
+
+<file path=word/comments.xml><?xml version="1.0" encoding="utf-8"?>
+<w:comments xmlns:wpc="http://schemas.microsoft.com/office/word/2010/wordprocessingCanvas" xmlns:mo="http://schemas.microsoft.com/office/mac/office/2008/main" xmlns:mc="http://schemas.openxmlformats.org/markup-compatibility/2006" xmlns:mv="urn:schemas-microsoft-com:mac:vml" xmlns:o="urn:schemas-microsoft-com:office:office" xmlns:r="http://schemas.openxmlformats.org/officeDocument/2006/relationships" xmlns:m="http://schemas.openxmlformats.org/officeDocument/2006/math" xmlns:v="urn:schemas-microsoft-com:vml" xmlns:wp14="http://schemas.microsoft.com/office/word/2010/wordprocessingDrawing" xmlns:wp="http://schemas.openxmlformats.org/drawingml/2006/wordprocessingDrawing" xmlns:w10="urn:schemas-microsoft-com:office:word" xmlns:w="http://schemas.openxmlformats.org/wordprocessingml/2006/main" xmlns:w14="http://schemas.microsoft.com/office/word/2010/wordml" xmlns:wpg="http://schemas.microsoft.com/office/word/2010/wordprocessingGroup" xmlns:wpi="http://schemas.microsoft.com/office/word/2010/wordprocessingInk" xmlns:wne="http://schemas.microsoft.com/office/word/2006/wordml" xmlns:wps="http://schemas.microsoft.com/office/word/2010/wordprocessingShape" mc:Ignorable="w14 wp14">
+  <w:comment w:id="0" w:author="Mary O'Connor" w:date="2017-01-07T16:16:00Z" w:initials="MO">
+    <w:p>
+      <w:pPr>
+        <w:pStyle w:val="CommentText"/>
+      </w:pPr>
+      <w:r>
+        <w:rPr>
+          <w:rStyle w:val="CommentReference"/>
+        </w:rPr>
+        <w:annotationRef/>
+      </w:r>
+      <w:r>
+        <w:t>Needs new legend</w:t>
+      </w:r>
+      <w:bookmarkStart w:id="1" w:name="_GoBack"/>
+      <w:bookmarkEnd w:id="1"/>
+    </w:p>
+  </w:comment>
+</w:comments>
 </file>
 
 <file path=word/endnotes.xml><?xml version="1.0" encoding="utf-8"?>

</xml_diff>